<commit_message>
added tip top to resume
</commit_message>
<xml_diff>
--- a/Jordan_Alexis_New.docx
+++ b/Jordan_Alexis_New.docx
@@ -925,56 +925,34 @@
           <w:bCs/>
         </w:rPr>
       </w:pPr>
-      <w:proofErr w:type="spellStart"/>
-      <w:r>
-        <w:rPr>
-          <w:b/>
-          <w:bCs/>
-        </w:rPr>
-        <w:t>Unadat</w:t>
-      </w:r>
-      <w:proofErr w:type="spellEnd"/>
-      <w:r>
-        <w:rPr>
-          <w:b/>
-          <w:bCs/>
-        </w:rPr>
-        <w:t xml:space="preserve"> – </w:t>
-      </w:r>
-      <w:r>
-        <w:rPr>
-          <w:b/>
-          <w:bCs/>
-        </w:rPr>
-        <w:t>Manhattan</w:t>
-      </w:r>
-      <w:r>
-        <w:rPr>
-          <w:b/>
-          <w:bCs/>
-        </w:rPr>
-        <w:t xml:space="preserve">, NY                                                                                                 </w:t>
-      </w:r>
-      <w:r>
-        <w:rPr>
-          <w:b/>
-          <w:bCs/>
-        </w:rPr>
-        <w:t xml:space="preserve">      </w:t>
-      </w:r>
-      <w:r>
-        <w:rPr>
-          <w:b/>
-          <w:bCs/>
-        </w:rPr>
-        <w:t xml:space="preserve">July 2021 – Aug 2021                                                                                                                                              </w:t>
-      </w:r>
-      <w:r>
-        <w:rPr>
-          <w:b/>
-          <w:bCs/>
-        </w:rPr>
-        <w:t>Software Engineer Intern</w:t>
+      <w:bookmarkStart w:id="1" w:name="_Hlk153130518"/>
+      <w:r>
+        <w:rPr>
+          <w:b/>
+          <w:bCs/>
+        </w:rPr>
+        <w:t>Tip Top Shoes – Manhattan, NY                                                                                           Dec 2023 –</w:t>
+      </w:r>
+      <w:r>
+        <w:rPr>
+          <w:b/>
+          <w:bCs/>
+        </w:rPr>
+        <w:t>Present</w:t>
+      </w:r>
+      <w:r>
+        <w:rPr>
+          <w:b/>
+          <w:bCs/>
+        </w:rPr>
+        <w:t xml:space="preserve">                                                                                                                                              </w:t>
+      </w:r>
+      <w:r>
+        <w:rPr>
+          <w:b/>
+          <w:bCs/>
+        </w:rPr>
+        <w:t>Product Lister and Data Entry</w:t>
       </w:r>
     </w:p>
     <w:p>
@@ -1004,56 +982,55 @@
         <w:t xml:space="preserve">the </w:t>
       </w:r>
       <w:r>
-        <w:t>E</w:t>
-      </w:r>
-      <w:r>
-        <w:t xml:space="preserve">xecutive </w:t>
-      </w:r>
-      <w:r>
-        <w:t>D</w:t>
-      </w:r>
-      <w:r>
-        <w:t>irector</w:t>
+        <w:t>Sales Representative</w:t>
       </w:r>
       <w:r>
         <w:t xml:space="preserve"> of </w:t>
       </w:r>
-      <w:proofErr w:type="spellStart"/>
-      <w:r>
-        <w:t>Unadat</w:t>
-      </w:r>
-      <w:proofErr w:type="spellEnd"/>
-      <w:r>
-        <w:t xml:space="preserve">. Managed </w:t>
-      </w:r>
-      <w:r>
-        <w:t xml:space="preserve">a cross-functional team to develop a dark mode for the </w:t>
-      </w:r>
-      <w:proofErr w:type="spellStart"/>
-      <w:r>
-        <w:t>Unadat</w:t>
-      </w:r>
-      <w:proofErr w:type="spellEnd"/>
-      <w:r>
-        <w:t xml:space="preserve"> portal site.</w:t>
+      <w:r>
+        <w:t>Tip Top Shoes</w:t>
+      </w:r>
+      <w:r>
+        <w:t xml:space="preserve">. </w:t>
+      </w:r>
+      <w:r>
+        <w:t xml:space="preserve">Edited product, </w:t>
+      </w:r>
+      <w:r>
+        <w:t xml:space="preserve">and category details, including product listings, images, and prices that </w:t>
+      </w:r>
+      <w:r>
+        <w:t xml:space="preserve">became </w:t>
+      </w:r>
+      <w:r>
+        <w:t xml:space="preserve">published on </w:t>
+      </w:r>
+      <w:r>
+        <w:t>their</w:t>
+      </w:r>
+      <w:r>
+        <w:t xml:space="preserve"> Shopify websites and other </w:t>
+      </w:r>
+      <w:r>
+        <w:t xml:space="preserve">Social Media </w:t>
+      </w:r>
+      <w:r>
+        <w:t>portals.</w:t>
+      </w:r>
+      <w:r>
+        <w:t xml:space="preserve"> Followed th</w:t>
+      </w:r>
+      <w:r>
+        <w:t>e</w:t>
+      </w:r>
+      <w:r>
+        <w:t xml:space="preserve"> standards </w:t>
+      </w:r>
+      <w:r>
+        <w:t>and best practices for new product listings, page creation, and interlinking.</w:t>
       </w:r>
       <w:r>
         <w:t xml:space="preserve"> </w:t>
-      </w:r>
-      <w:r>
-        <w:t>Supported operations through data-driven analysis and people metric reporting.</w:t>
-      </w:r>
-      <w:r>
-        <w:t xml:space="preserve"> Collaborated with the design team </w:t>
-      </w:r>
-      <w:r>
-        <w:t xml:space="preserve">in devising and </w:t>
-      </w:r>
-      <w:r>
-        <w:t>user-testing</w:t>
-      </w:r>
-      <w:r>
-        <w:t xml:space="preserve"> the color scheme and functionality.</w:t>
       </w:r>
     </w:p>
     <w:p>
@@ -1073,7 +1050,13 @@
         <w:rPr>
           <w:bCs/>
         </w:rPr>
-        <w:t>Optimized dark theme for the mobile and progressive web app.</w:t>
+        <w:t xml:space="preserve">Optimized </w:t>
+      </w:r>
+      <w:r>
+        <w:rPr>
+          <w:bCs/>
+        </w:rPr>
+        <w:t>images of products for the site.</w:t>
       </w:r>
     </w:p>
     <w:p>
@@ -1093,7 +1076,108 @@
         <w:rPr>
           <w:bCs/>
         </w:rPr>
-        <w:t>Debugged independent research to overcome roadblocks and obstacles.</w:t>
+        <w:t>Maintained</w:t>
+      </w:r>
+      <w:r>
+        <w:rPr>
+          <w:bCs/>
+        </w:rPr>
+        <w:t xml:space="preserve"> </w:t>
+      </w:r>
+      <w:r>
+        <w:rPr>
+          <w:bCs/>
+        </w:rPr>
+        <w:t>th</w:t>
+      </w:r>
+      <w:r>
+        <w:rPr>
+          <w:bCs/>
+        </w:rPr>
+        <w:t>e</w:t>
+      </w:r>
+      <w:r>
+        <w:rPr>
+          <w:bCs/>
+        </w:rPr>
+        <w:t xml:space="preserve"> Database </w:t>
+      </w:r>
+      <w:r>
+        <w:rPr>
+          <w:bCs/>
+        </w:rPr>
+        <w:t>where</w:t>
+      </w:r>
+      <w:r>
+        <w:rPr>
+          <w:bCs/>
+        </w:rPr>
+        <w:t xml:space="preserve"> the information needed to be stored.</w:t>
+      </w:r>
+    </w:p>
+    <w:p>
+      <w:pPr>
+        <w:rPr>
+          <w:b/>
+          <w:bCs/>
+        </w:rPr>
+      </w:pPr>
+      <w:r>
+        <w:rPr>
+          <w:bCs/>
+        </w:rPr>
+        <w:t xml:space="preserve">                                                                                                                                                                               </w:t>
+      </w:r>
+      <w:proofErr w:type="spellStart"/>
+      <w:r>
+        <w:rPr>
+          <w:b/>
+          <w:bCs/>
+        </w:rPr>
+        <w:t>Unadat</w:t>
+      </w:r>
+      <w:proofErr w:type="spellEnd"/>
+      <w:r>
+        <w:rPr>
+          <w:b/>
+          <w:bCs/>
+        </w:rPr>
+        <w:t xml:space="preserve"> – </w:t>
+      </w:r>
+      <w:r>
+        <w:rPr>
+          <w:b/>
+          <w:bCs/>
+        </w:rPr>
+        <w:t>Manhattan</w:t>
+      </w:r>
+      <w:r>
+        <w:rPr>
+          <w:b/>
+          <w:bCs/>
+        </w:rPr>
+        <w:t xml:space="preserve">, NY                                                                                                 </w:t>
+      </w:r>
+      <w:r>
+        <w:rPr>
+          <w:b/>
+          <w:bCs/>
+        </w:rPr>
+        <w:t xml:space="preserve">      </w:t>
+      </w:r>
+      <w:r>
+        <w:rPr>
+          <w:b/>
+          <w:bCs/>
+        </w:rPr>
+        <w:t xml:space="preserve">July 2021 – Aug 2021                                                                                                                                              </w:t>
+      </w:r>
+      <w:r>
+        <w:rPr>
+          <w:b/>
+          <w:bCs/>
+        </w:rPr>
+        <w:t>Software Engineer Intern</w:t>
       </w:r>
     </w:p>
     <w:p>
@@ -1102,219 +1186,77 @@
         <w:spacing w:after="0" w:line="240" w:lineRule="auto"/>
         <w:jc w:val="both"/>
       </w:pPr>
-      <w:bookmarkStart w:id="1" w:name="_Hlk106108631"/>
-    </w:p>
-    <w:bookmarkEnd w:id="1"/>
-    <w:p>
-      <w:r>
+      <w:r>
+        <w:rPr>
+          <w:b/>
+          <w:bCs/>
+          <w:color w:val="0070C0"/>
+        </w:rPr>
+        <w:t>SNAPSHOT:</w:t>
+      </w:r>
+      <w:r>
+        <w:rPr>
+          <w:rFonts w:ascii="Calibri" w:eastAsia="Times New Roman" w:hAnsi="Calibri" w:cs="Calibri"/>
+        </w:rPr>
         <w:t xml:space="preserve"> </w:t>
       </w:r>
-    </w:p>
-    <w:p>
-      <w:pPr>
-        <w:tabs>
-          <w:tab w:val="right" w:pos="10800"/>
-        </w:tabs>
-        <w:spacing w:after="0" w:line="240" w:lineRule="auto"/>
-        <w:rPr>
-          <w:b/>
-        </w:rPr>
-      </w:pPr>
-      <w:r>
-        <w:rPr>
-          <w:b/>
-        </w:rPr>
-        <w:t>WBAI Radio 99.5FM NYC</w:t>
-      </w:r>
-      <w:r>
-        <w:rPr>
-          <w:b/>
-        </w:rPr>
-        <w:t xml:space="preserve"> – </w:t>
-      </w:r>
-      <w:r>
-        <w:rPr>
-          <w:b/>
-        </w:rPr>
-        <w:t>Brooklyn</w:t>
-      </w:r>
-      <w:r>
-        <w:rPr>
-          <w:b/>
-        </w:rPr>
-        <w:t>, NY</w:t>
-      </w:r>
-      <w:r>
-        <w:rPr>
-          <w:b/>
-        </w:rPr>
-        <w:tab/>
-      </w:r>
-      <w:r>
-        <w:rPr>
-          <w:b/>
-        </w:rPr>
-        <w:t xml:space="preserve">Jan </w:t>
-      </w:r>
-      <w:r>
-        <w:rPr>
-          <w:b/>
-        </w:rPr>
-        <w:t>201</w:t>
-      </w:r>
-      <w:r>
-        <w:rPr>
-          <w:b/>
-        </w:rPr>
-        <w:t>9</w:t>
-      </w:r>
-      <w:r>
-        <w:rPr>
-          <w:b/>
-        </w:rPr>
+      <w:r>
+        <w:t xml:space="preserve">Reported to </w:t>
+      </w:r>
+      <w:r>
+        <w:t xml:space="preserve">the </w:t>
+      </w:r>
+      <w:r>
+        <w:t>E</w:t>
+      </w:r>
+      <w:r>
+        <w:t xml:space="preserve">xecutive </w:t>
+      </w:r>
+      <w:r>
+        <w:t>D</w:t>
+      </w:r>
+      <w:r>
+        <w:t>irector</w:t>
+      </w:r>
+      <w:r>
+        <w:t xml:space="preserve"> of </w:t>
+      </w:r>
+      <w:proofErr w:type="spellStart"/>
+      <w:r>
+        <w:t>Unadat</w:t>
+      </w:r>
+      <w:proofErr w:type="spellEnd"/>
+      <w:r>
+        <w:t xml:space="preserve">. Managed </w:t>
+      </w:r>
+      <w:r>
+        <w:t xml:space="preserve">a cross-functional team to develop a dark mode for the </w:t>
+      </w:r>
+      <w:proofErr w:type="spellStart"/>
+      <w:r>
+        <w:t>Unadat</w:t>
+      </w:r>
+      <w:proofErr w:type="spellEnd"/>
+      <w:r>
+        <w:t xml:space="preserve"> portal site.</w:t>
+      </w:r>
+      <w:r>
         <w:t xml:space="preserve"> </w:t>
       </w:r>
       <w:r>
-        <w:rPr>
-          <w:rFonts w:cstheme="minorHAnsi"/>
-          <w:b/>
-        </w:rPr>
-        <w:t>–</w:t>
-      </w:r>
-      <w:r>
-        <w:rPr>
-          <w:b/>
-        </w:rPr>
-        <w:t xml:space="preserve"> </w:t>
-      </w:r>
-      <w:r>
-        <w:rPr>
-          <w:b/>
-        </w:rPr>
-        <w:t xml:space="preserve">May </w:t>
-      </w:r>
-      <w:r>
-        <w:rPr>
-          <w:b/>
-        </w:rPr>
-        <w:t>20</w:t>
-      </w:r>
-      <w:r>
-        <w:rPr>
-          <w:b/>
-        </w:rPr>
-        <w:t>19</w:t>
-      </w:r>
-    </w:p>
-    <w:p>
-      <w:pPr>
-        <w:spacing w:after="0" w:line="240" w:lineRule="auto"/>
-        <w:rPr>
-          <w:b/>
-        </w:rPr>
-      </w:pPr>
-      <w:r>
-        <w:rPr>
-          <w:b/>
-        </w:rPr>
-        <w:t>Spring Intern</w:t>
-      </w:r>
-    </w:p>
-    <w:p>
-      <w:pPr>
-        <w:spacing w:after="0" w:line="240" w:lineRule="auto"/>
-        <w:rPr>
-          <w:b/>
-          <w:sz w:val="4"/>
-          <w:szCs w:val="4"/>
-        </w:rPr>
-      </w:pPr>
-    </w:p>
-    <w:p>
-      <w:pPr>
-        <w:shd w:val="clear" w:color="auto" w:fill="F2F2F2" w:themeFill="background1" w:themeFillShade="F2"/>
-        <w:spacing w:after="0" w:line="240" w:lineRule="auto"/>
-        <w:jc w:val="both"/>
-      </w:pPr>
-      <w:r>
-        <w:rPr>
-          <w:b/>
-          <w:bCs/>
-          <w:color w:val="0070C0"/>
-        </w:rPr>
-        <w:t>SNAPSHOT:</w:t>
-      </w:r>
-      <w:r>
-        <w:rPr>
-          <w:rFonts w:ascii="Calibri" w:eastAsia="Times New Roman" w:hAnsi="Calibri" w:cs="Calibri"/>
-        </w:rPr>
-        <w:t xml:space="preserve"> </w:t>
-      </w:r>
-      <w:r>
-        <w:t xml:space="preserve">Reported to </w:t>
-      </w:r>
-      <w:r>
-        <w:t>D</w:t>
-      </w:r>
-      <w:r>
-        <w:t>irector of D</w:t>
-      </w:r>
-      <w:r>
-        <w:t>evelopment</w:t>
-      </w:r>
-      <w:r>
-        <w:t>.</w:t>
-      </w:r>
-      <w:r>
-        <w:t xml:space="preserve"> Provided support </w:t>
-      </w:r>
-      <w:r>
-        <w:t xml:space="preserve">with keeping up with the shows and events through social media posts and the Event </w:t>
-      </w:r>
-      <w:r>
-        <w:t>Calendar</w:t>
-      </w:r>
-      <w:r>
-        <w:t xml:space="preserve">. </w:t>
-      </w:r>
-      <w:r>
-        <w:t>Provid</w:t>
-      </w:r>
-      <w:r>
-        <w:t>ed</w:t>
-      </w:r>
-      <w:r>
-        <w:t xml:space="preserve"> customer service</w:t>
-      </w:r>
-      <w:r>
-        <w:t xml:space="preserve"> to the listeners, helped with the support of the “BAI Buddies” (membership that the supporters of the station were called)</w:t>
-      </w:r>
-      <w:r>
-        <w:t>,</w:t>
-      </w:r>
-      <w:r>
-        <w:t xml:space="preserve"> mail-in prizes that they </w:t>
-      </w:r>
-      <w:r>
-        <w:t>won</w:t>
-      </w:r>
-      <w:r>
-        <w:t xml:space="preserve">, </w:t>
-      </w:r>
-      <w:r>
-        <w:t>and</w:t>
-      </w:r>
-      <w:r>
-        <w:t xml:space="preserve"> merchandise they brought from the website</w:t>
-      </w:r>
-      <w:r>
-        <w:t xml:space="preserve"> or </w:t>
-      </w:r>
-      <w:r>
-        <w:t>on-call</w:t>
-      </w:r>
-      <w:r>
-        <w:t>.</w:t>
+        <w:t>Supported operations through data-driven analysis and people metric reporting.</w:t>
+      </w:r>
+      <w:r>
+        <w:t xml:space="preserve"> Collaborated with the design team </w:t>
+      </w:r>
+      <w:r>
+        <w:t xml:space="preserve">in devising and </w:t>
+      </w:r>
+      <w:r>
+        <w:t>user-testing</w:t>
+      </w:r>
+      <w:r>
+        <w:t xml:space="preserve"> the color scheme and functionality.</w:t>
       </w:r>
     </w:p>
     <w:p>
@@ -1325,15 +1267,16 @@
         </w:numPr>
         <w:spacing w:after="0" w:line="240" w:lineRule="auto"/>
         <w:ind w:left="432" w:hanging="288"/>
-        <w:rPr>
-          <w:bCs/>
-        </w:rPr>
-      </w:pPr>
-      <w:r>
-        <w:rPr>
-          <w:bCs/>
-        </w:rPr>
-        <w:t>Organized the photos and the text that the event calendar and social media had.</w:t>
+        <w:jc w:val="both"/>
+        <w:rPr>
+          <w:bCs/>
+        </w:rPr>
+      </w:pPr>
+      <w:r>
+        <w:rPr>
+          <w:bCs/>
+        </w:rPr>
+        <w:t>Optimized dark theme for the mobile and progressive web app.</w:t>
       </w:r>
     </w:p>
     <w:p>
@@ -1344,66 +1287,56 @@
         </w:numPr>
         <w:spacing w:after="0" w:line="240" w:lineRule="auto"/>
         <w:ind w:left="432" w:hanging="288"/>
-        <w:rPr>
-          <w:bCs/>
-        </w:rPr>
-      </w:pPr>
-      <w:r>
-        <w:rPr>
-          <w:bCs/>
-        </w:rPr>
-        <w:t>Handled social media from February to May</w:t>
-      </w:r>
-      <w:bookmarkStart w:id="2" w:name="_Hlk106111767"/>
+        <w:jc w:val="both"/>
+        <w:rPr>
+          <w:bCs/>
+        </w:rPr>
+      </w:pPr>
+      <w:r>
+        <w:rPr>
+          <w:bCs/>
+        </w:rPr>
+        <w:t>Debugged independent research to overcome roadblocks and obstacles.</w:t>
+      </w:r>
+      <w:bookmarkStart w:id="2" w:name="_Hlk106108631"/>
     </w:p>
     <w:p>
       <w:pPr>
         <w:spacing w:after="0" w:line="240" w:lineRule="auto"/>
         <w:ind w:left="144"/>
-        <w:rPr>
-          <w:bCs/>
-        </w:rPr>
-      </w:pPr>
-    </w:p>
+        <w:jc w:val="both"/>
+        <w:rPr>
+          <w:bCs/>
+        </w:rPr>
+      </w:pPr>
+    </w:p>
+    <w:bookmarkEnd w:id="1"/>
     <w:bookmarkEnd w:id="2"/>
     <w:p>
-      <w:pPr>
-        <w:spacing w:after="0" w:line="240" w:lineRule="auto"/>
-        <w:ind w:left="144"/>
-        <w:rPr>
-          <w:bCs/>
-        </w:rPr>
-      </w:pPr>
-    </w:p>
-    <w:p>
-      <w:pPr>
-        <w:tabs>
-          <w:tab w:val="right" w:pos="10800"/>
-        </w:tabs>
-        <w:spacing w:after="0" w:line="240" w:lineRule="auto"/>
-        <w:rPr>
-          <w:b/>
-        </w:rPr>
-      </w:pPr>
-      <w:r>
-        <w:rPr>
-          <w:b/>
-        </w:rPr>
-        <w:t xml:space="preserve">The Challenge Publisher </w:t>
-      </w:r>
-      <w:bookmarkStart w:id="3" w:name="_Hlk106109319"/>
-      <w:r>
-        <w:rPr>
-          <w:b/>
-        </w:rPr>
-        <w:t>Group</w:t>
-      </w:r>
-      <w:bookmarkEnd w:id="3"/>
-      <w:r>
-        <w:rPr>
-          <w:b/>
-        </w:rPr>
-        <w:t xml:space="preserve"> – Brooklyn, NY</w:t>
+      <w:r>
+        <w:rPr>
+          <w:b/>
+        </w:rPr>
+        <w:lastRenderedPageBreak/>
+        <w:t>WBAI Radio 99.5FM NYC</w:t>
+      </w:r>
+      <w:r>
+        <w:rPr>
+          <w:b/>
+        </w:rPr>
+        <w:t xml:space="preserve"> – </w:t>
+      </w:r>
+      <w:r>
+        <w:rPr>
+          <w:b/>
+        </w:rPr>
+        <w:t>Brooklyn</w:t>
+      </w:r>
+      <w:r>
+        <w:rPr>
+          <w:b/>
+        </w:rPr>
+        <w:t>, NY</w:t>
       </w:r>
       <w:r>
         <w:rPr>
@@ -1415,7 +1348,50 @@
         <w:rPr>
           <w:b/>
         </w:rPr>
-        <w:t xml:space="preserve">July </w:t>
+        <w:t xml:space="preserve">                                                               </w:t>
+      </w:r>
+      <w:r>
+        <w:rPr>
+          <w:b/>
+        </w:rPr>
+        <w:t xml:space="preserve">Jan </w:t>
+      </w:r>
+      <w:r>
+        <w:rPr>
+          <w:b/>
+        </w:rPr>
+        <w:t>201</w:t>
+      </w:r>
+      <w:r>
+        <w:rPr>
+          <w:b/>
+        </w:rPr>
+        <w:t>9</w:t>
+      </w:r>
+      <w:r>
+        <w:rPr>
+          <w:b/>
+        </w:rPr>
+        <w:t xml:space="preserve"> </w:t>
+      </w:r>
+      <w:r>
+        <w:rPr>
+          <w:rFonts w:cstheme="minorHAnsi"/>
+          <w:b/>
+        </w:rPr>
+        <w:t>–</w:t>
+      </w:r>
+      <w:r>
+        <w:rPr>
+          <w:b/>
+        </w:rPr>
+        <w:t xml:space="preserve"> </w:t>
+      </w:r>
+      <w:r>
+        <w:rPr>
+          <w:b/>
+        </w:rPr>
+        <w:t xml:space="preserve">May </w:t>
       </w:r>
       <w:r>
         <w:rPr>
@@ -1427,31 +1403,16 @@
         <w:rPr>
           <w:b/>
         </w:rPr>
-        <w:t>18</w:t>
-      </w:r>
-      <w:r>
-        <w:rPr>
-          <w:b/>
-        </w:rPr>
-        <w:t xml:space="preserve"> – </w:t>
-      </w:r>
-      <w:r>
-        <w:rPr>
-          <w:b/>
-        </w:rPr>
-        <w:t xml:space="preserve">Aug </w:t>
-      </w:r>
-      <w:r>
-        <w:rPr>
-          <w:b/>
-        </w:rPr>
-        <w:t>201</w:t>
-      </w:r>
-      <w:r>
-        <w:rPr>
-          <w:b/>
-        </w:rPr>
-        <w:t>8</w:t>
+        <w:t>19</w:t>
+      </w:r>
+      <w:r>
+        <w:t xml:space="preserve">         </w:t>
+      </w:r>
+      <w:r>
+        <w:rPr>
+          <w:b/>
+        </w:rPr>
+        <w:t>Spring Intern</w:t>
       </w:r>
     </w:p>
     <w:p>
@@ -1463,12 +1424,6 @@
           <w:szCs w:val="4"/>
         </w:rPr>
       </w:pPr>
-      <w:r>
-        <w:rPr>
-          <w:b/>
-        </w:rPr>
-        <w:t>Multimedia Internship</w:t>
-      </w:r>
     </w:p>
     <w:p>
       <w:pPr>
@@ -1476,7 +1431,6 @@
         <w:spacing w:after="0" w:line="240" w:lineRule="auto"/>
         <w:jc w:val="both"/>
       </w:pPr>
-      <w:bookmarkStart w:id="4" w:name="_Hlk71288504"/>
       <w:r>
         <w:rPr>
           <w:b/>
@@ -1486,56 +1440,77 @@
         <w:t>SNAPSHOT:</w:t>
       </w:r>
       <w:r>
+        <w:rPr>
+          <w:rFonts w:ascii="Calibri" w:eastAsia="Times New Roman" w:hAnsi="Calibri" w:cs="Calibri"/>
+        </w:rPr>
         <w:t xml:space="preserve"> </w:t>
       </w:r>
-      <w:bookmarkEnd w:id="4"/>
       <w:r>
         <w:t xml:space="preserve">Reported to </w:t>
       </w:r>
       <w:r>
-        <w:t xml:space="preserve">Organizer of the </w:t>
-      </w:r>
-      <w:r>
-        <w:t>Group</w:t>
+        <w:t>D</w:t>
+      </w:r>
+      <w:r>
+        <w:t>irector of D</w:t>
+      </w:r>
+      <w:r>
+        <w:t>evelopment</w:t>
+      </w:r>
+      <w:r>
+        <w:t>.</w:t>
+      </w:r>
+      <w:r>
+        <w:t xml:space="preserve"> Provided support </w:t>
+      </w:r>
+      <w:r>
+        <w:t xml:space="preserve">with keeping up with the shows and events through social media posts and the Event </w:t>
+      </w:r>
+      <w:r>
+        <w:t>Calendar</w:t>
       </w:r>
       <w:r>
         <w:t xml:space="preserve">. </w:t>
       </w:r>
       <w:r>
-        <w:t>Managed the project to get the newspaper “</w:t>
-      </w:r>
-      <w:r>
-        <w:t>The New American"</w:t>
-      </w:r>
-      <w:r>
-        <w:t xml:space="preserve"> into the modern age using Adobe InDesign. </w:t>
-      </w:r>
-      <w:r>
-        <w:t>She distributed</w:t>
-      </w:r>
-      <w:r>
-        <w:t xml:space="preserve"> the Newspaper to the boroughs of New York</w:t>
-      </w:r>
-      <w:r>
-        <w:t xml:space="preserve"> using email </w:t>
+        <w:t>Provid</w:t>
+      </w:r>
+      <w:r>
+        <w:t>ed</w:t>
+      </w:r>
+      <w:r>
+        <w:t xml:space="preserve"> customer service</w:t>
+      </w:r>
+      <w:r>
+        <w:t xml:space="preserve"> to the listeners, helped with the support of the “BAI Buddies” (membership that the supporters of the station were called)</w:t>
+      </w:r>
+      <w:r>
+        <w:t>,</w:t>
+      </w:r>
+      <w:r>
+        <w:t xml:space="preserve"> mail-in prizes that they </w:t>
+      </w:r>
+      <w:r>
+        <w:t>won</w:t>
+      </w:r>
+      <w:r>
+        <w:t xml:space="preserve">, </w:t>
       </w:r>
       <w:r>
         <w:t>and</w:t>
       </w:r>
       <w:r>
-        <w:t xml:space="preserve"> placing the papers in mailboxes.</w:t>
-      </w:r>
-    </w:p>
-    <w:p>
-      <w:pPr>
-        <w:spacing w:after="0" w:line="240" w:lineRule="auto"/>
-        <w:rPr>
-          <w:b/>
-          <w:sz w:val="6"/>
-          <w:szCs w:val="6"/>
-          <w:u w:val="single"/>
-        </w:rPr>
-      </w:pPr>
+        <w:t xml:space="preserve"> merchandise they brought from the website</w:t>
+      </w:r>
+      <w:r>
+        <w:t xml:space="preserve"> or </w:t>
+      </w:r>
+      <w:r>
+        <w:t>on-call</w:t>
+      </w:r>
+      <w:r>
+        <w:t>.</w:t>
+      </w:r>
     </w:p>
     <w:p>
       <w:pPr>
@@ -1553,15 +1528,30 @@
         <w:rPr>
           <w:bCs/>
         </w:rPr>
-        <w:t>Creating a timeline to show where the project would be by the end of the internship.</w:t>
-      </w:r>
-      <w:r>
-        <w:rPr>
-          <w:bCs/>
-        </w:rPr>
-        <w:t xml:space="preserve"> </w:t>
-      </w:r>
-    </w:p>
+        <w:t>Organized the photos and the text that the event calendar and social media had.</w:t>
+      </w:r>
+    </w:p>
+    <w:p>
+      <w:pPr>
+        <w:numPr>
+          <w:ilvl w:val="0"/>
+          <w:numId w:val="2"/>
+        </w:numPr>
+        <w:spacing w:after="0" w:line="240" w:lineRule="auto"/>
+        <w:ind w:left="432" w:hanging="288"/>
+        <w:rPr>
+          <w:bCs/>
+        </w:rPr>
+      </w:pPr>
+      <w:r>
+        <w:rPr>
+          <w:bCs/>
+        </w:rPr>
+        <w:t>Handled social media from February to May</w:t>
+      </w:r>
+      <w:bookmarkStart w:id="3" w:name="_Hlk106111767"/>
+    </w:p>
+    <w:bookmarkEnd w:id="3"/>
     <w:p>
       <w:pPr>
         <w:spacing w:after="0" w:line="240" w:lineRule="auto"/>
@@ -1578,102 +1568,82 @@
         <w:spacing w:after="0" w:line="240" w:lineRule="auto"/>
         <w:rPr>
           <w:b/>
-          <w:bCs/>
-        </w:rPr>
-      </w:pPr>
-      <w:r>
-        <w:rPr>
-          <w:b/>
-          <w:bCs/>
-        </w:rPr>
-        <w:t>Brooklyn Neighborhood Improvement Association (BNIA)</w:t>
-      </w:r>
-      <w:r>
-        <w:rPr>
-          <w:b/>
-          <w:bCs/>
+        </w:rPr>
+      </w:pPr>
+      <w:r>
+        <w:rPr>
+          <w:b/>
+        </w:rPr>
+        <w:t xml:space="preserve">The Challenge Publisher </w:t>
+      </w:r>
+      <w:bookmarkStart w:id="4" w:name="_Hlk106109319"/>
+      <w:r>
+        <w:rPr>
+          <w:b/>
+        </w:rPr>
+        <w:t>Group</w:t>
+      </w:r>
+      <w:bookmarkEnd w:id="4"/>
+      <w:r>
+        <w:rPr>
+          <w:b/>
+        </w:rPr>
+        <w:t xml:space="preserve"> – Brooklyn, NY</w:t>
+      </w:r>
+      <w:r>
+        <w:rPr>
+          <w:b/>
+        </w:rPr>
+        <w:tab/>
+      </w:r>
+      <w:r>
+        <w:rPr>
+          <w:b/>
+        </w:rPr>
+        <w:t xml:space="preserve">July </w:t>
+      </w:r>
+      <w:r>
+        <w:rPr>
+          <w:b/>
+        </w:rPr>
+        <w:t>20</w:t>
+      </w:r>
+      <w:r>
+        <w:rPr>
+          <w:b/>
+        </w:rPr>
+        <w:t>18</w:t>
+      </w:r>
+      <w:r>
+        <w:rPr>
+          <w:b/>
         </w:rPr>
         <w:t xml:space="preserve"> – </w:t>
       </w:r>
       <w:r>
         <w:rPr>
           <w:b/>
-          <w:bCs/>
-        </w:rPr>
-        <w:t>Brooklyn</w:t>
-      </w:r>
-      <w:r>
-        <w:rPr>
-          <w:b/>
-          <w:bCs/>
-        </w:rPr>
-        <w:t>, NY</w:t>
-      </w:r>
-      <w:r>
-        <w:rPr>
-          <w:b/>
-          <w:bCs/>
-        </w:rPr>
-        <w:tab/>
-      </w:r>
-      <w:r>
-        <w:rPr>
-          <w:b/>
-          <w:bCs/>
-        </w:rPr>
-        <w:t>Aug 2017</w:t>
-      </w:r>
-      <w:r>
-        <w:rPr>
-          <w:b/>
-          <w:bCs/>
-        </w:rPr>
-        <w:t xml:space="preserve"> – </w:t>
-      </w:r>
-      <w:r>
-        <w:rPr>
-          <w:b/>
-          <w:bCs/>
         </w:rPr>
         <w:t xml:space="preserve">Aug </w:t>
       </w:r>
       <w:r>
         <w:rPr>
           <w:b/>
-          <w:bCs/>
         </w:rPr>
         <w:t>201</w:t>
       </w:r>
       <w:r>
         <w:rPr>
           <w:b/>
-          <w:bCs/>
-        </w:rPr>
-        <w:t>7</w:t>
-      </w:r>
-    </w:p>
-    <w:p>
-      <w:pPr>
-        <w:spacing w:after="0" w:line="240" w:lineRule="auto"/>
-        <w:rPr>
-          <w:b/>
-          <w:bCs/>
-        </w:rPr>
-      </w:pPr>
-      <w:r>
-        <w:rPr>
-          <w:b/>
-          <w:bCs/>
-        </w:rPr>
-        <w:t>Office Assistant | Intern</w:t>
-      </w:r>
-    </w:p>
-    <w:p>
-      <w:pPr>
-        <w:spacing w:after="0" w:line="240" w:lineRule="auto"/>
-        <w:rPr>
-          <w:b/>
-          <w:bCs/>
+        </w:rPr>
+        <w:t>8</w:t>
+      </w:r>
+    </w:p>
+    <w:p>
+      <w:pPr>
+        <w:spacing w:after="0" w:line="240" w:lineRule="auto"/>
+        <w:rPr>
+          <w:b/>
           <w:sz w:val="4"/>
           <w:szCs w:val="4"/>
         </w:rPr>
@@ -1681,11 +1651,8 @@
       <w:r>
         <w:rPr>
           <w:b/>
-          <w:bCs/>
-          <w:sz w:val="4"/>
-          <w:szCs w:val="4"/>
-        </w:rPr>
-        <w:t>3</w:t>
+        </w:rPr>
+        <w:t>Multimedia Internship</w:t>
       </w:r>
     </w:p>
     <w:p>
@@ -1693,10 +1660,8 @@
         <w:shd w:val="clear" w:color="auto" w:fill="F2F2F2" w:themeFill="background1" w:themeFillShade="F2"/>
         <w:spacing w:after="0" w:line="240" w:lineRule="auto"/>
         <w:jc w:val="both"/>
-        <w:rPr>
-          <w:bCs/>
-        </w:rPr>
-      </w:pPr>
+      </w:pPr>
+      <w:bookmarkStart w:id="5" w:name="_Hlk71288504"/>
       <w:r>
         <w:rPr>
           <w:b/>
@@ -1708,73 +1673,49 @@
       <w:r>
         <w:t xml:space="preserve"> </w:t>
       </w:r>
-      <w:r>
-        <w:rPr>
-          <w:bCs/>
-        </w:rPr>
-        <w:t>Reported to the director of BNIA</w:t>
-      </w:r>
-      <w:r>
-        <w:rPr>
-          <w:bCs/>
-        </w:rPr>
+      <w:bookmarkEnd w:id="5"/>
+      <w:r>
+        <w:t xml:space="preserve">Reported to </w:t>
+      </w:r>
+      <w:r>
+        <w:t xml:space="preserve">Organizer of the </w:t>
+      </w:r>
+      <w:r>
+        <w:t>Group</w:t>
+      </w:r>
+      <w:r>
         <w:t xml:space="preserve">. </w:t>
       </w:r>
       <w:r>
-        <w:rPr>
-          <w:bCs/>
-        </w:rPr>
-        <w:t>Provi</w:t>
-      </w:r>
-      <w:r>
-        <w:rPr>
-          <w:bCs/>
-        </w:rPr>
-        <w:t>d</w:t>
-      </w:r>
-      <w:r>
-        <w:rPr>
-          <w:bCs/>
-        </w:rPr>
-        <w:t xml:space="preserve">ed </w:t>
-      </w:r>
-      <w:r>
-        <w:rPr>
-          <w:bCs/>
-        </w:rPr>
-        <w:t xml:space="preserve">support for the Summer Youth Interns by connecting them to their site providers. Helped with entering the work hours that the interns had on their </w:t>
-      </w:r>
-      <w:r>
-        <w:rPr>
-          <w:bCs/>
-        </w:rPr>
-        <w:t>timesheets and</w:t>
-      </w:r>
-      <w:r>
-        <w:rPr>
-          <w:bCs/>
-        </w:rPr>
-        <w:t xml:space="preserve"> </w:t>
-      </w:r>
-      <w:r>
-        <w:rPr>
-          <w:bCs/>
-        </w:rPr>
-        <w:t>ensuring</w:t>
-      </w:r>
-      <w:r>
-        <w:rPr>
-          <w:bCs/>
-        </w:rPr>
-        <w:t xml:space="preserve"> that the interns were not casing any disruptive actions that would impede the workflow of the site.</w:t>
-      </w:r>
-    </w:p>
-    <w:p>
-      <w:pPr>
-        <w:spacing w:after="0" w:line="240" w:lineRule="auto"/>
-        <w:rPr>
-          <w:b/>
-          <w:bCs/>
+        <w:t>Managed the project to get the newspaper “</w:t>
+      </w:r>
+      <w:r>
+        <w:t>The New American"</w:t>
+      </w:r>
+      <w:r>
+        <w:t xml:space="preserve"> into the modern age using Adobe InDesign. </w:t>
+      </w:r>
+      <w:r>
+        <w:t>She distributed</w:t>
+      </w:r>
+      <w:r>
+        <w:t xml:space="preserve"> the Newspaper to the boroughs of New York</w:t>
+      </w:r>
+      <w:r>
+        <w:t xml:space="preserve"> using email </w:t>
+      </w:r>
+      <w:r>
+        <w:t>and</w:t>
+      </w:r>
+      <w:r>
+        <w:t xml:space="preserve"> placing the papers in mailboxes.</w:t>
+      </w:r>
+    </w:p>
+    <w:p>
+      <w:pPr>
+        <w:spacing w:after="0" w:line="240" w:lineRule="auto"/>
+        <w:rPr>
+          <w:b/>
           <w:sz w:val="6"/>
           <w:szCs w:val="6"/>
           <w:u w:val="single"/>
@@ -1783,12 +1724,36 @@
     </w:p>
     <w:p>
       <w:pPr>
-        <w:spacing w:after="0" w:line="240" w:lineRule="auto"/>
-        <w:rPr>
-          <w:bCs/>
-        </w:rPr>
-      </w:pPr>
-      <w:bookmarkStart w:id="5" w:name="_Hlk92278489"/>
+        <w:numPr>
+          <w:ilvl w:val="0"/>
+          <w:numId w:val="2"/>
+        </w:numPr>
+        <w:spacing w:after="0" w:line="240" w:lineRule="auto"/>
+        <w:ind w:left="432" w:hanging="288"/>
+        <w:rPr>
+          <w:bCs/>
+        </w:rPr>
+      </w:pPr>
+      <w:r>
+        <w:rPr>
+          <w:bCs/>
+        </w:rPr>
+        <w:t>Creating a timeline to show where the project would be by the end of the internship.</w:t>
+      </w:r>
+      <w:r>
+        <w:rPr>
+          <w:bCs/>
+        </w:rPr>
+        <w:t xml:space="preserve"> </w:t>
+      </w:r>
+    </w:p>
+    <w:p>
+      <w:pPr>
+        <w:spacing w:after="0" w:line="240" w:lineRule="auto"/>
+        <w:rPr>
+          <w:bCs/>
+        </w:rPr>
+      </w:pPr>
     </w:p>
     <w:p>
       <w:pPr>
@@ -1806,7 +1771,7 @@
           <w:b/>
           <w:bCs/>
         </w:rPr>
-        <w:t>St. John's Recreation Center</w:t>
+        <w:t>Brooklyn Neighborhood Improvement Association (BNIA)</w:t>
       </w:r>
       <w:r>
         <w:rPr>
@@ -1841,7 +1806,7 @@
           <w:b/>
           <w:bCs/>
         </w:rPr>
-        <w:t>July 2017</w:t>
+        <w:t>Aug 2017</w:t>
       </w:r>
       <w:r>
         <w:rPr>
@@ -1870,6 +1835,22 @@
           <w:bCs/>
         </w:rPr>
         <w:t>7</w:t>
+      </w:r>
+    </w:p>
+    <w:p>
+      <w:pPr>
+        <w:spacing w:after="0" w:line="240" w:lineRule="auto"/>
+        <w:rPr>
+          <w:b/>
+          <w:bCs/>
+        </w:rPr>
+      </w:pPr>
+      <w:r>
+        <w:rPr>
+          <w:b/>
+          <w:bCs/>
+        </w:rPr>
+        <w:t>Office Assistant | Intern</w:t>
       </w:r>
     </w:p>
     <w:p>
@@ -1886,13 +1867,6 @@
         <w:rPr>
           <w:b/>
           <w:bCs/>
-        </w:rPr>
-        <w:t>Multimedia Developer Internship</w:t>
-      </w:r>
-      <w:r>
-        <w:rPr>
-          <w:b/>
-          <w:bCs/>
           <w:sz w:val="4"/>
           <w:szCs w:val="4"/>
         </w:rPr>
@@ -1923,6 +1897,217 @@
         <w:rPr>
           <w:bCs/>
         </w:rPr>
+        <w:t>Reported to the director of BNIA</w:t>
+      </w:r>
+      <w:r>
+        <w:rPr>
+          <w:bCs/>
+        </w:rPr>
+        <w:t xml:space="preserve">. </w:t>
+      </w:r>
+      <w:r>
+        <w:rPr>
+          <w:bCs/>
+        </w:rPr>
+        <w:t>Provi</w:t>
+      </w:r>
+      <w:r>
+        <w:rPr>
+          <w:bCs/>
+        </w:rPr>
+        <w:t>d</w:t>
+      </w:r>
+      <w:r>
+        <w:rPr>
+          <w:bCs/>
+        </w:rPr>
+        <w:t xml:space="preserve">ed </w:t>
+      </w:r>
+      <w:r>
+        <w:rPr>
+          <w:bCs/>
+        </w:rPr>
+        <w:t xml:space="preserve">support for the Summer Youth Interns by connecting them to their site providers. Helped with entering the work hours that the interns had on their </w:t>
+      </w:r>
+      <w:r>
+        <w:rPr>
+          <w:bCs/>
+        </w:rPr>
+        <w:t>timesheets and</w:t>
+      </w:r>
+      <w:r>
+        <w:rPr>
+          <w:bCs/>
+        </w:rPr>
+        <w:t xml:space="preserve"> </w:t>
+      </w:r>
+      <w:r>
+        <w:rPr>
+          <w:bCs/>
+        </w:rPr>
+        <w:t>ensuring</w:t>
+      </w:r>
+      <w:r>
+        <w:rPr>
+          <w:bCs/>
+        </w:rPr>
+        <w:t xml:space="preserve"> that the interns were not casing any disruptive actions that would impede the workflow of the site.</w:t>
+      </w:r>
+    </w:p>
+    <w:p>
+      <w:pPr>
+        <w:spacing w:after="0" w:line="240" w:lineRule="auto"/>
+        <w:rPr>
+          <w:b/>
+          <w:bCs/>
+          <w:sz w:val="6"/>
+          <w:szCs w:val="6"/>
+          <w:u w:val="single"/>
+        </w:rPr>
+      </w:pPr>
+    </w:p>
+    <w:p>
+      <w:pPr>
+        <w:spacing w:after="0" w:line="240" w:lineRule="auto"/>
+        <w:rPr>
+          <w:bCs/>
+        </w:rPr>
+      </w:pPr>
+      <w:bookmarkStart w:id="6" w:name="_Hlk92278489"/>
+    </w:p>
+    <w:p>
+      <w:pPr>
+        <w:tabs>
+          <w:tab w:val="right" w:pos="10800"/>
+        </w:tabs>
+        <w:spacing w:after="0" w:line="240" w:lineRule="auto"/>
+        <w:rPr>
+          <w:b/>
+          <w:bCs/>
+        </w:rPr>
+      </w:pPr>
+      <w:r>
+        <w:rPr>
+          <w:b/>
+          <w:bCs/>
+        </w:rPr>
+        <w:t>St. John's Recreation Center</w:t>
+      </w:r>
+      <w:r>
+        <w:rPr>
+          <w:b/>
+          <w:bCs/>
+        </w:rPr>
+        <w:t xml:space="preserve"> – </w:t>
+      </w:r>
+      <w:r>
+        <w:rPr>
+          <w:b/>
+          <w:bCs/>
+        </w:rPr>
+        <w:t>Brooklyn</w:t>
+      </w:r>
+      <w:r>
+        <w:rPr>
+          <w:b/>
+          <w:bCs/>
+        </w:rPr>
+        <w:t>, NY</w:t>
+      </w:r>
+      <w:r>
+        <w:rPr>
+          <w:b/>
+          <w:bCs/>
+        </w:rPr>
+        <w:tab/>
+      </w:r>
+      <w:r>
+        <w:rPr>
+          <w:b/>
+          <w:bCs/>
+        </w:rPr>
+        <w:t>July 2017</w:t>
+      </w:r>
+      <w:r>
+        <w:rPr>
+          <w:b/>
+          <w:bCs/>
+        </w:rPr>
+        <w:t xml:space="preserve"> – </w:t>
+      </w:r>
+      <w:r>
+        <w:rPr>
+          <w:b/>
+          <w:bCs/>
+        </w:rPr>
+        <w:t xml:space="preserve">Aug </w:t>
+      </w:r>
+      <w:r>
+        <w:rPr>
+          <w:b/>
+          <w:bCs/>
+        </w:rPr>
+        <w:t>201</w:t>
+      </w:r>
+      <w:r>
+        <w:rPr>
+          <w:b/>
+          <w:bCs/>
+        </w:rPr>
+        <w:t>7</w:t>
+      </w:r>
+    </w:p>
+    <w:p>
+      <w:pPr>
+        <w:spacing w:after="0" w:line="240" w:lineRule="auto"/>
+        <w:rPr>
+          <w:b/>
+          <w:bCs/>
+          <w:sz w:val="4"/>
+          <w:szCs w:val="4"/>
+        </w:rPr>
+      </w:pPr>
+      <w:r>
+        <w:rPr>
+          <w:b/>
+          <w:bCs/>
+        </w:rPr>
+        <w:t>Multimedia Developer Internship</w:t>
+      </w:r>
+      <w:r>
+        <w:rPr>
+          <w:b/>
+          <w:bCs/>
+          <w:sz w:val="4"/>
+          <w:szCs w:val="4"/>
+        </w:rPr>
+        <w:t>3</w:t>
+      </w:r>
+    </w:p>
+    <w:p>
+      <w:pPr>
+        <w:shd w:val="clear" w:color="auto" w:fill="F2F2F2" w:themeFill="background1" w:themeFillShade="F2"/>
+        <w:spacing w:after="0" w:line="240" w:lineRule="auto"/>
+        <w:jc w:val="both"/>
+        <w:rPr>
+          <w:bCs/>
+        </w:rPr>
+      </w:pPr>
+      <w:r>
+        <w:rPr>
+          <w:b/>
+          <w:bCs/>
+          <w:color w:val="0070C0"/>
+        </w:rPr>
+        <w:t>SNAPSHOT:</w:t>
+      </w:r>
+      <w:r>
+        <w:t xml:space="preserve"> </w:t>
+      </w:r>
+      <w:r>
+        <w:rPr>
+          <w:bCs/>
+        </w:rPr>
         <w:t xml:space="preserve">Reported to the site provider. Learned how Adobe products operated and assisted other students with any issues </w:t>
       </w:r>
       <w:r>
@@ -1935,7 +2120,19 @@
         <w:rPr>
           <w:bCs/>
         </w:rPr>
-        <w:t xml:space="preserve"> the adobe system. Hands-on experience with a radio room and learning the basics of audio and video production.</w:t>
+        <w:t xml:space="preserve"> the </w:t>
+      </w:r>
+      <w:r>
+        <w:rPr>
+          <w:bCs/>
+        </w:rPr>
+        <w:t>A</w:t>
+      </w:r>
+      <w:r>
+        <w:rPr>
+          <w:bCs/>
+        </w:rPr>
+        <w:t>dobe system. Hands-on experience with a radio room and learning the basics of audio and video production.</w:t>
       </w:r>
     </w:p>
     <w:p>
@@ -2241,19 +2438,11 @@
         </w:rPr>
         <w:t xml:space="preserve">Credits Towards Computer Information Systems (Game Design Concertation): Associate degree </w:t>
       </w:r>
-      <w:proofErr w:type="spellStart"/>
-      <w:r>
-        <w:rPr>
-          <w:bCs/>
-        </w:rPr>
-        <w:t>Bramson</w:t>
-      </w:r>
-      <w:proofErr w:type="spellEnd"/>
-      <w:r>
-        <w:rPr>
-          <w:bCs/>
-        </w:rPr>
-        <w:t xml:space="preserve"> Ort College, Queens NY, Oct 2014 – Jan 2017</w:t>
+      <w:r>
+        <w:rPr>
+          <w:bCs/>
+        </w:rPr>
+        <w:t>Bramson Ort College, Queens NY, Oct 2014 – Jan 2017</w:t>
       </w:r>
       <w:r>
         <w:rPr>
@@ -2261,16 +2450,7 @@
         </w:rPr>
         <w:t xml:space="preserve"> </w:t>
       </w:r>
-    </w:p>
-    <w:bookmarkEnd w:id="5"/>
-    <w:p>
-      <w:pPr>
-        <w:spacing w:after="0" w:line="240" w:lineRule="auto"/>
-        <w:ind w:left="144"/>
-        <w:rPr>
-          <w:bCs/>
-        </w:rPr>
-      </w:pPr>
+      <w:bookmarkEnd w:id="6"/>
     </w:p>
     <w:sectPr>
       <w:headerReference w:type="default" r:id="rId8"/>
@@ -3115,7 +3295,7 @@
   <w:style w:type="paragraph" w:default="1" w:styleId="Normal">
     <w:name w:val="Normal"/>
     <w:qFormat/>
-    <w:rsid w:val="0084430C"/>
+    <w:rsid w:val="00F8010C"/>
   </w:style>
   <w:style w:type="character" w:default="1" w:styleId="DefaultParagraphFont">
     <w:name w:val="Default Paragraph Font"/>

</xml_diff>

<commit_message>
changed form present to dec 2023
</commit_message>
<xml_diff>
--- a/Jordan_Alexis_New.docx
+++ b/Jordan_Alexis_New.docx
@@ -285,8 +285,13 @@
         <w:ind w:left="432" w:hanging="288"/>
         <w:contextualSpacing w:val="0"/>
       </w:pPr>
-      <w:r>
-        <w:t>Experience using Adobe Creative Cloud applications such as Premiere, Photoshop, Illustrator, InDesign, and XD to help make my websites and other jobs I must do</w:t>
+      <w:proofErr w:type="gramStart"/>
+      <w:r>
+        <w:t>Experience</w:t>
+      </w:r>
+      <w:proofErr w:type="gramEnd"/>
+      <w:r>
+        <w:t xml:space="preserve"> using Adobe Creative Cloud applications such as Premiere, Photoshop, Illustrator, InDesign, and XD to help make my websites and other jobs I must do</w:t>
       </w:r>
       <w:r>
         <w:t>.</w:t>
@@ -938,7 +943,7 @@
           <w:b/>
           <w:bCs/>
         </w:rPr>
-        <w:t>Present</w:t>
+        <w:t xml:space="preserve"> Dec 2023</w:t>
       </w:r>
       <w:r>
         <w:rPr>
@@ -1128,6 +1133,7 @@
         </w:rPr>
         <w:t xml:space="preserve">                                                                                                                                                                               </w:t>
       </w:r>
+      <w:proofErr w:type="spellStart"/>
       <w:r>
         <w:rPr>
           <w:b/>
@@ -1135,6 +1141,7 @@
         </w:rPr>
         <w:t>Unadat</w:t>
       </w:r>
+      <w:proofErr w:type="spellEnd"/>
       <w:r>
         <w:rPr>
           <w:b/>
@@ -1217,10 +1224,26 @@
         <w:t>irector</w:t>
       </w:r>
       <w:r>
-        <w:t xml:space="preserve"> of Unadat. Managed </w:t>
-      </w:r>
-      <w:r>
-        <w:t>a cross-functional team to develop a dark mode for the Unadat portal site.</w:t>
+        <w:t xml:space="preserve"> of </w:t>
+      </w:r>
+      <w:proofErr w:type="spellStart"/>
+      <w:r>
+        <w:t>Unadat</w:t>
+      </w:r>
+      <w:proofErr w:type="spellEnd"/>
+      <w:r>
+        <w:t xml:space="preserve">. Managed </w:t>
+      </w:r>
+      <w:r>
+        <w:t xml:space="preserve">a cross-functional team to develop a dark mode for the </w:t>
+      </w:r>
+      <w:proofErr w:type="spellStart"/>
+      <w:r>
+        <w:t>Unadat</w:t>
+      </w:r>
+      <w:proofErr w:type="spellEnd"/>
+      <w:r>
+        <w:t xml:space="preserve"> portal site.</w:t>
       </w:r>
       <w:r>
         <w:t xml:space="preserve"> </w:t>
@@ -2250,7 +2273,21 @@
         <w:rPr>
           <w:b/>
         </w:rPr>
-        <w:t xml:space="preserve">Bachelor's Degree, Multimedia Computing and </w:t>
+        <w:t xml:space="preserve">Bachelor's Degree, Multimedia </w:t>
+      </w:r>
+      <w:proofErr w:type="gramStart"/>
+      <w:r>
+        <w:rPr>
+          <w:b/>
+        </w:rPr>
+        <w:t>Computing</w:t>
+      </w:r>
+      <w:proofErr w:type="gramEnd"/>
+      <w:r>
+        <w:rPr>
+          <w:b/>
+        </w:rPr>
+        <w:t xml:space="preserve"> and </w:t>
       </w:r>
       <w:r>
         <w:rPr>
@@ -2312,11 +2349,19 @@
           <w:bCs/>
         </w:rPr>
       </w:pPr>
-      <w:r>
-        <w:rPr>
-          <w:b/>
-        </w:rPr>
-        <w:t>Associate degree, Multimedia Programming, and Design</w:t>
+      <w:proofErr w:type="gramStart"/>
+      <w:r>
+        <w:rPr>
+          <w:b/>
+        </w:rPr>
+        <w:t>Associate</w:t>
+      </w:r>
+      <w:proofErr w:type="gramEnd"/>
+      <w:r>
+        <w:rPr>
+          <w:b/>
+        </w:rPr>
+        <w:t xml:space="preserve"> degree, Multimedia Programming, and Design</w:t>
       </w:r>
       <w:r>
         <w:rPr>
@@ -2370,7 +2415,21 @@
         <w:rPr>
           <w:b/>
         </w:rPr>
-        <w:t>Credits Towards Computer Systems Networking and Telecommunications: Associate degree</w:t>
+        <w:t xml:space="preserve">Credits Towards Computer Systems Networking and Telecommunications: </w:t>
+      </w:r>
+      <w:proofErr w:type="gramStart"/>
+      <w:r>
+        <w:rPr>
+          <w:b/>
+        </w:rPr>
+        <w:t>Associate</w:t>
+      </w:r>
+      <w:proofErr w:type="gramEnd"/>
+      <w:r>
+        <w:rPr>
+          <w:b/>
+        </w:rPr>
+        <w:t xml:space="preserve"> degree</w:t>
       </w:r>
       <w:r>
         <w:rPr>
@@ -2418,7 +2477,21 @@
         <w:rPr>
           <w:b/>
         </w:rPr>
-        <w:t xml:space="preserve">Credits Towards Computer Information Systems (Game Design Concertation): Associate degree </w:t>
+        <w:t xml:space="preserve">Credits Towards Computer Information Systems (Game Design Concertation): </w:t>
+      </w:r>
+      <w:proofErr w:type="gramStart"/>
+      <w:r>
+        <w:rPr>
+          <w:b/>
+        </w:rPr>
+        <w:t>Associate</w:t>
+      </w:r>
+      <w:proofErr w:type="gramEnd"/>
+      <w:r>
+        <w:rPr>
+          <w:b/>
+        </w:rPr>
+        <w:t xml:space="preserve"> degree </w:t>
       </w:r>
       <w:r>
         <w:rPr>

</xml_diff>